<commit_message>
Corrected dismo::shapefile to raster::shapefile
</commit_message>
<xml_diff>
--- a/shapefilesTutorial.docx
+++ b/shapefilesTutorial.docx
@@ -1389,21 +1389,11 @@
       <w:pPr>
         <w:pStyle w:val="SourceCode"/>
       </w:pPr>
-      <w:proofErr w:type="spellStart"/>
-      <w:proofErr w:type="gramStart"/>
-      <w:r>
-        <w:rPr>
-          <w:rStyle w:val="NormalTok"/>
-        </w:rPr>
-        <w:t>steyer</w:t>
-      </w:r>
-      <w:proofErr w:type="spellEnd"/>
-      <w:proofErr w:type="gramEnd"/>
-      <w:r>
-        <w:rPr>
-          <w:rStyle w:val="NormalTok"/>
-        </w:rPr>
-        <w:t xml:space="preserve"> &lt;-</w:t>
+      <w:r>
+        <w:rPr>
+          <w:rStyle w:val="NormalTok"/>
+        </w:rPr>
+        <w:t>steyer &lt;-</w:t>
       </w:r>
       <w:r>
         <w:rPr>
@@ -1454,21 +1444,7 @@
         <w:rPr>
           <w:rStyle w:val="NormalTok"/>
         </w:rPr>
-        <w:t>(</w:t>
-      </w:r>
-      <w:proofErr w:type="spellStart"/>
-      <w:r>
-        <w:rPr>
-          <w:rStyle w:val="NormalTok"/>
-        </w:rPr>
-        <w:t>steyer</w:t>
-      </w:r>
-      <w:proofErr w:type="spellEnd"/>
-      <w:r>
-        <w:rPr>
-          <w:rStyle w:val="NormalTok"/>
-        </w:rPr>
-        <w:t>)</w:t>
+        <w:t>(steyer)</w:t>
       </w:r>
     </w:p>
     <w:p>
@@ -6042,30 +6018,14 @@
         <w:pStyle w:val="BodyText"/>
       </w:pPr>
       <w:r>
-        <w:t xml:space="preserve">Finally, we can save the </w:t>
-      </w:r>
-      <w:proofErr w:type="spellStart"/>
-      <w:r>
-        <w:t>Steyermark</w:t>
-      </w:r>
-      <w:proofErr w:type="spellEnd"/>
-      <w:r>
-        <w:t xml:space="preserve"> spatial object. The smallest kind of file will be a normal </w:t>
-      </w:r>
-      <w:r>
-        <w:rPr>
-          <w:rStyle w:val="VerbatimChar"/>
-        </w:rPr>
-        <w:t>.</w:t>
-      </w:r>
-      <w:proofErr w:type="spellStart"/>
-      <w:r>
-        <w:rPr>
-          <w:rStyle w:val="VerbatimChar"/>
-        </w:rPr>
-        <w:t>RData</w:t>
-      </w:r>
-      <w:proofErr w:type="spellEnd"/>
+        <w:t xml:space="preserve">Finally, we can save the Steyermark spatial object. The smallest kind of file will be a normal </w:t>
+      </w:r>
+      <w:r>
+        <w:rPr>
+          <w:rStyle w:val="VerbatimChar"/>
+        </w:rPr>
+        <w:t>.RData</w:t>
+      </w:r>
       <w:r>
         <w:t xml:space="preserve"> file (or </w:t>
       </w:r>
@@ -6083,18 +6043,8 @@
       <w:pPr>
         <w:pStyle w:val="SourceCode"/>
       </w:pPr>
-      <w:proofErr w:type="gramStart"/>
-      <w:r>
-        <w:t>save(</w:t>
-      </w:r>
-      <w:proofErr w:type="spellStart"/>
-      <w:proofErr w:type="gramEnd"/>
-      <w:r>
-        <w:t>steyer</w:t>
-      </w:r>
-      <w:proofErr w:type="spellEnd"/>
-      <w:r>
-        <w:t xml:space="preserve">, </w:t>
+      <w:r>
+        <w:t xml:space="preserve">save(steyer, </w:t>
       </w:r>
       <w:r>
         <w:rPr>
@@ -6115,34 +6065,12 @@
         <w:rPr>
           <w:rStyle w:val="StringTok"/>
         </w:rPr>
-        <w:t>./</w:t>
-      </w:r>
-      <w:proofErr w:type="spellStart"/>
+        <w:t>./Steyermark Springs.Rdata</w:t>
+      </w:r>
       <w:r>
         <w:rPr>
           <w:rStyle w:val="StringTok"/>
         </w:rPr>
-        <w:t>Steyermark</w:t>
-      </w:r>
-      <w:proofErr w:type="spellEnd"/>
-      <w:r>
-        <w:rPr>
-          <w:rStyle w:val="StringTok"/>
-        </w:rPr>
-        <w:t xml:space="preserve"> </w:t>
-      </w:r>
-      <w:proofErr w:type="spellStart"/>
-      <w:r>
-        <w:rPr>
-          <w:rStyle w:val="StringTok"/>
-        </w:rPr>
-        <w:t>Springs.Rdata</w:t>
-      </w:r>
-      <w:proofErr w:type="spellEnd"/>
-      <w:r>
-        <w:rPr>
-          <w:rStyle w:val="StringTok"/>
-        </w:rPr>
         <w:t>'</w:t>
       </w:r>
       <w:r>
@@ -6154,15 +6082,7 @@
         <w:pStyle w:val="BodyText"/>
       </w:pPr>
       <w:r>
-        <w:t xml:space="preserve">But we can also save it in “shapefile”" format for importing into a GIS program like ArcMap or </w:t>
-      </w:r>
-      <w:proofErr w:type="spellStart"/>
-      <w:r>
-        <w:t>QGIS</w:t>
-      </w:r>
-      <w:proofErr w:type="spellEnd"/>
-      <w:r>
-        <w:t>:</w:t>
+        <w:t>But we can also save it in “shapefile”" format for importing into a GIS program like ArcMap or QGIS:</w:t>
       </w:r>
     </w:p>
     <w:p>
@@ -6172,42 +6092,26 @@
           <w:b/>
         </w:rPr>
       </w:pPr>
-      <w:proofErr w:type="spellStart"/>
-      <w:r>
-        <w:t>dismo</w:t>
-      </w:r>
-      <w:proofErr w:type="spellEnd"/>
-      <w:r>
-        <w:t>::</w:t>
-      </w:r>
-      <w:proofErr w:type="gramStart"/>
-      <w:r>
-        <w:t>shapefile(</w:t>
-      </w:r>
-      <w:proofErr w:type="spellStart"/>
-      <w:proofErr w:type="gramEnd"/>
-      <w:r>
-        <w:t>steyer</w:t>
-      </w:r>
-      <w:proofErr w:type="spellEnd"/>
-      <w:r>
-        <w:t xml:space="preserve">, </w:t>
-      </w:r>
-      <w:r>
-        <w:rPr>
-          <w:rStyle w:val="StringTok"/>
-        </w:rPr>
-        <w:t>'</w:t>
+      <w:r>
+        <w:t>raster</w:t>
       </w:r>
       <w:bookmarkStart w:id="4" w:name="_GoBack"/>
       <w:bookmarkEnd w:id="4"/>
       <w:r>
+        <w:t xml:space="preserve">::shapefile(steyer, </w:t>
+      </w:r>
+      <w:r>
         <w:rPr>
           <w:rStyle w:val="StringTok"/>
         </w:rPr>
+        <w:t>'</w:t>
+      </w:r>
+      <w:r>
+        <w:rPr>
+          <w:rStyle w:val="StringTok"/>
+        </w:rPr>
         <w:t>./</w:t>
       </w:r>
-      <w:proofErr w:type="spellStart"/>
       <w:r>
         <w:rPr>
           <w:rStyle w:val="StringTok"/>
@@ -6220,7 +6124,6 @@
         </w:rPr>
         <w:t>teyermarkSprings</w:t>
       </w:r>
-      <w:proofErr w:type="spellEnd"/>
       <w:r>
         <w:rPr>
           <w:rStyle w:val="StringTok"/>

</xml_diff>